<commit_message>
Changed paragraph{} into subsubsection in chap 1
</commit_message>
<xml_diff>
--- a/notes/donnees_plan.docx
+++ b/notes/donnees_plan.docx
@@ -14,12 +14,31 @@
     </w:p>
     <w:p>
       <w:r>
-        <w:t xml:space="preserve">    1) Catalogues</w:t>
-      </w:r>
-    </w:p>
-    <w:p>
-      <w:r>
-        <w:t xml:space="preserve">     identifications des </w:t>
+        <w:t xml:space="preserve">    </w:t>
+      </w:r>
+      <w:r>
+        <w:t>1</w:t>
+      </w:r>
+      <w:r>
+        <w:t xml:space="preserve">) </w:t>
+      </w:r>
+      <w:proofErr w:type="spellStart"/>
+      <w:r>
+        <w:t>Réduction</w:t>
+      </w:r>
+      <w:proofErr w:type="spellEnd"/>
+      <w:r>
+        <w:t xml:space="preserve"> des </w:t>
+      </w:r>
+      <w:proofErr w:type="spellStart"/>
+      <w:r>
+        <w:t>données</w:t>
+      </w:r>
+      <w:proofErr w:type="spellEnd"/>
+    </w:p>
+    <w:p>
+      <w:r>
+        <w:t xml:space="preserve">       photons –&gt; </w:t>
       </w:r>
       <w:proofErr w:type="spellStart"/>
       <w:r>
@@ -27,47 +46,96 @@
       </w:r>
       <w:proofErr w:type="spellEnd"/>
       <w:r>
-        <w:t xml:space="preserve"> + estimation du redshift</w:t>
-      </w:r>
-    </w:p>
-    <w:p>
-      <w:r>
-        <w:t xml:space="preserve">--&gt; VI + </w:t>
-      </w:r>
-      <w:proofErr w:type="spellStart"/>
-      <w:r>
-        <w:t>redrock</w:t>
-      </w:r>
-      <w:proofErr w:type="spellEnd"/>
+        <w:t xml:space="preserve"> (CCD 2D -&gt; </w:t>
+      </w:r>
+      <w:proofErr w:type="spellStart"/>
+      <w:r>
+        <w:t>spectre</w:t>
+      </w:r>
+      <w:proofErr w:type="spellEnd"/>
+      <w:r>
+        <w:t xml:space="preserve"> 1D)</w:t>
+      </w:r>
       <w:r>
         <w:t xml:space="preserve"> (</w:t>
       </w:r>
       <w:proofErr w:type="spellStart"/>
       <w:r>
-        <w:t>détails</w:t>
-      </w:r>
-      <w:proofErr w:type="spellEnd"/>
-      <w:r>
-        <w:t xml:space="preserve"> dans le papier DR16) </w:t>
-      </w:r>
-    </w:p>
-    <w:p>
-      <w:r>
-        <w:t>rejection des BALs</w:t>
-      </w:r>
-    </w:p>
-    <w:p>
-      <w:proofErr w:type="spellStart"/>
-      <w:r>
-        <w:t>présenter</w:t>
-      </w:r>
-      <w:proofErr w:type="spellEnd"/>
-      <w:r>
-        <w:t xml:space="preserve"> le catalogue DR16</w:t>
-      </w:r>
+        <w:t>c'est</w:t>
+      </w:r>
+      <w:proofErr w:type="spellEnd"/>
+      <w:r>
+        <w:t xml:space="preserve"> </w:t>
+      </w:r>
+      <w:proofErr w:type="spellStart"/>
+      <w:r>
+        <w:t>expliqué</w:t>
+      </w:r>
+      <w:proofErr w:type="spellEnd"/>
+      <w:r>
+        <w:t xml:space="preserve"> dans la </w:t>
+      </w:r>
+      <w:proofErr w:type="spellStart"/>
+      <w:r>
+        <w:t>thèse</w:t>
+      </w:r>
+      <w:proofErr w:type="spellEnd"/>
+      <w:r>
+        <w:t xml:space="preserve"> </w:t>
+      </w:r>
+      <w:proofErr w:type="spellStart"/>
+      <w:r>
+        <w:t>d'Hélion</w:t>
+      </w:r>
+      <w:proofErr w:type="spellEnd"/>
+      <w:r>
+        <w:t xml:space="preserve">, pas du tout dans </w:t>
+      </w:r>
+      <w:proofErr w:type="spellStart"/>
+      <w:r>
+        <w:t>celle</w:t>
+      </w:r>
+      <w:proofErr w:type="spellEnd"/>
+      <w:r>
+        <w:t xml:space="preserve"> de Victoria, je </w:t>
+      </w:r>
+      <w:proofErr w:type="spellStart"/>
+      <w:r>
+        <w:t>résume</w:t>
+      </w:r>
+      <w:proofErr w:type="spellEnd"/>
+      <w:r>
+        <w:t xml:space="preserve"> </w:t>
+      </w:r>
+      <w:proofErr w:type="spellStart"/>
+      <w:r>
+        <w:t>très</w:t>
+      </w:r>
+      <w:proofErr w:type="spellEnd"/>
+      <w:r>
+        <w:t xml:space="preserve"> </w:t>
+      </w:r>
+      <w:proofErr w:type="spellStart"/>
+      <w:r>
+        <w:t>rapidement</w:t>
+      </w:r>
+      <w:proofErr w:type="spellEnd"/>
+      <w:r>
+        <w:t>)</w:t>
+      </w:r>
+    </w:p>
+    <w:p>
+      <w:r>
+        <w:t xml:space="preserve">       + </w:t>
+      </w:r>
+      <w:proofErr w:type="spellStart"/>
       <w:proofErr w:type="gramStart"/>
       <w:r>
-        <w:t>Q :</w:t>
+        <w:t>réduction</w:t>
+      </w:r>
+      <w:proofErr w:type="spellEnd"/>
+      <w:r>
+        <w:t xml:space="preserve"> :</w:t>
       </w:r>
       <w:proofErr w:type="gramEnd"/>
       <w:r>
@@ -75,94 +143,30 @@
       </w:r>
       <w:proofErr w:type="spellStart"/>
       <w:r>
-        <w:t>nombre</w:t>
-      </w:r>
-      <w:proofErr w:type="spellEnd"/>
-      <w:r>
-        <w:t xml:space="preserve"> de QSO, distribution </w:t>
-      </w:r>
-      <w:proofErr w:type="spellStart"/>
-      <w:r>
-        <w:t>en</w:t>
-      </w:r>
-      <w:proofErr w:type="spellEnd"/>
-      <w:r>
-        <w:t xml:space="preserve"> z, </w:t>
-      </w:r>
-      <w:proofErr w:type="spellStart"/>
-      <w:r>
-        <w:t>peut-être</w:t>
-      </w:r>
-      <w:proofErr w:type="spellEnd"/>
-      <w:r>
-        <w:t xml:space="preserve"> </w:t>
-      </w:r>
-      <w:proofErr w:type="spellStart"/>
-      <w:r>
-        <w:t>aussi</w:t>
-      </w:r>
-      <w:proofErr w:type="spellEnd"/>
-      <w:r>
-        <w:t xml:space="preserve"> le footprint ?</w:t>
-      </w:r>
-    </w:p>
-    <w:p/>
-    <w:p>
-      <w:r>
-        <w:t xml:space="preserve">    2) </w:t>
-      </w:r>
-      <w:proofErr w:type="spellStart"/>
-      <w:r>
-        <w:t>Réduction</w:t>
-      </w:r>
-      <w:proofErr w:type="spellEnd"/>
-      <w:r>
-        <w:t xml:space="preserve"> des </w:t>
-      </w:r>
-      <w:proofErr w:type="spellStart"/>
-      <w:r>
-        <w:t>données</w:t>
-      </w:r>
-      <w:proofErr w:type="spellEnd"/>
-    </w:p>
-    <w:p>
-      <w:r>
-        <w:t xml:space="preserve">       photons –&gt; </w:t>
-      </w:r>
-      <w:proofErr w:type="spellStart"/>
-      <w:r>
-        <w:t>spectres</w:t>
-      </w:r>
-      <w:proofErr w:type="spellEnd"/>
-      <w:r>
-        <w:t xml:space="preserve"> (CCD 2D -&gt; </w:t>
-      </w:r>
-      <w:proofErr w:type="spellStart"/>
-      <w:r>
-        <w:t>spectre</w:t>
-      </w:r>
-      <w:proofErr w:type="spellEnd"/>
-      <w:r>
-        <w:t xml:space="preserve"> 1D)</w:t>
+        <w:t>soustraction</w:t>
+      </w:r>
+      <w:proofErr w:type="spellEnd"/>
+      <w:r>
+        <w:t xml:space="preserve"> du fond de </w:t>
+      </w:r>
+      <w:proofErr w:type="spellStart"/>
+      <w:r>
+        <w:t>ciel</w:t>
+      </w:r>
+      <w:proofErr w:type="spellEnd"/>
+      <w:r>
+        <w:t>, calibration du flux, ...</w:t>
       </w:r>
       <w:r>
         <w:t xml:space="preserve"> (</w:t>
       </w:r>
       <w:proofErr w:type="spellStart"/>
       <w:r>
-        <w:t>c'est</w:t>
-      </w:r>
-      <w:proofErr w:type="spellEnd"/>
-      <w:r>
-        <w:t xml:space="preserve"> </w:t>
-      </w:r>
-      <w:proofErr w:type="spellStart"/>
-      <w:r>
-        <w:t>expliqué</w:t>
-      </w:r>
-      <w:proofErr w:type="spellEnd"/>
-      <w:r>
-        <w:t xml:space="preserve"> dans la </w:t>
+        <w:t>voir</w:t>
+      </w:r>
+      <w:proofErr w:type="spellEnd"/>
+      <w:r>
+        <w:t xml:space="preserve"> </w:t>
       </w:r>
       <w:proofErr w:type="spellStart"/>
       <w:r>
@@ -178,170 +182,191 @@
       </w:r>
       <w:proofErr w:type="spellEnd"/>
       <w:r>
-        <w:t xml:space="preserve">, pas du tout dans </w:t>
-      </w:r>
-      <w:proofErr w:type="spellStart"/>
-      <w:r>
-        <w:t>celle</w:t>
-      </w:r>
-      <w:proofErr w:type="spellEnd"/>
-      <w:r>
-        <w:t xml:space="preserve"> de Victoria, je </w:t>
-      </w:r>
-      <w:proofErr w:type="spellStart"/>
-      <w:r>
-        <w:t>résume</w:t>
-      </w:r>
-      <w:proofErr w:type="spellEnd"/>
-      <w:r>
-        <w:t xml:space="preserve"> </w:t>
-      </w:r>
-      <w:proofErr w:type="spellStart"/>
-      <w:r>
-        <w:t>rapidement</w:t>
-      </w:r>
-      <w:proofErr w:type="spellEnd"/>
-      <w:r>
-        <w:t>)</w:t>
-      </w:r>
-    </w:p>
-    <w:p>
-      <w:r>
-        <w:t xml:space="preserve">       + </w:t>
-      </w:r>
-      <w:proofErr w:type="spellStart"/>
-      <w:proofErr w:type="gramStart"/>
-      <w:r>
-        <w:t>réduction</w:t>
-      </w:r>
-      <w:proofErr w:type="spellEnd"/>
-      <w:r>
-        <w:t xml:space="preserve"> :</w:t>
-      </w:r>
-      <w:proofErr w:type="gramEnd"/>
-      <w:r>
-        <w:t xml:space="preserve"> </w:t>
-      </w:r>
-      <w:proofErr w:type="spellStart"/>
-      <w:r>
-        <w:t>soustraction</w:t>
-      </w:r>
-      <w:proofErr w:type="spellEnd"/>
-      <w:r>
-        <w:t xml:space="preserve"> du fond de </w:t>
-      </w:r>
-      <w:proofErr w:type="spellStart"/>
-      <w:r>
-        <w:t>ciel</w:t>
-      </w:r>
-      <w:proofErr w:type="spellEnd"/>
-      <w:r>
-        <w:t>, calibration du flux, ...</w:t>
-      </w:r>
-      <w:r>
-        <w:t xml:space="preserve"> (</w:t>
-      </w:r>
-      <w:proofErr w:type="spellStart"/>
-      <w:r>
-        <w:t>voir</w:t>
-      </w:r>
-      <w:proofErr w:type="spellEnd"/>
-      <w:r>
-        <w:t xml:space="preserve"> </w:t>
-      </w:r>
-      <w:proofErr w:type="spellStart"/>
-      <w:r>
-        <w:t>thèse</w:t>
-      </w:r>
-      <w:proofErr w:type="spellEnd"/>
-      <w:r>
-        <w:t xml:space="preserve"> </w:t>
-      </w:r>
-      <w:proofErr w:type="spellStart"/>
-      <w:r>
-        <w:t>d'Hélion</w:t>
-      </w:r>
-      <w:proofErr w:type="spellEnd"/>
-      <w:r>
         <w:t xml:space="preserve"> et Dawson et al 2016 ; Bolton et al 2012)</w:t>
-      </w:r>
-    </w:p>
-    <w:p>
-      <w:r>
-        <w:t xml:space="preserve">    3) Champ </w:t>
-      </w:r>
-      <w:proofErr w:type="spellStart"/>
-      <w:r>
-        <w:t>d'absorption</w:t>
-      </w:r>
-      <w:proofErr w:type="spellEnd"/>
-    </w:p>
-    <w:p>
-      <w:r>
-        <w:t xml:space="preserve">        </w:t>
-      </w:r>
-      <w:proofErr w:type="spellStart"/>
-      <w:r>
-        <w:t>définition</w:t>
-      </w:r>
-      <w:proofErr w:type="spellEnd"/>
-      <w:r>
-        <w:t xml:space="preserve"> de la </w:t>
-      </w:r>
-      <w:proofErr w:type="spellStart"/>
-      <w:r>
-        <w:t>forêt</w:t>
-      </w:r>
-      <w:proofErr w:type="spellEnd"/>
-      <w:r>
-        <w:t xml:space="preserve"> Lyα (cuts)</w:t>
-      </w:r>
-      <w:r>
-        <w:t xml:space="preserve"> (</w:t>
-      </w:r>
-      <w:proofErr w:type="spellStart"/>
-      <w:r>
-        <w:t>expliqué</w:t>
-      </w:r>
-      <w:proofErr w:type="spellEnd"/>
-      <w:r>
-        <w:t xml:space="preserve"> dans la </w:t>
-      </w:r>
-      <w:proofErr w:type="spellStart"/>
-      <w:r>
-        <w:t>partie</w:t>
-      </w:r>
-      <w:proofErr w:type="spellEnd"/>
-      <w:r>
-        <w:t xml:space="preserve"> 2.3 du papier DR16)</w:t>
-      </w:r>
-    </w:p>
-    <w:p>
-      <w:r>
-        <w:tab/>
-      </w:r>
-      <w:proofErr w:type="gramStart"/>
-      <w:r>
-        <w:t>masques :</w:t>
-      </w:r>
-      <w:proofErr w:type="gramEnd"/>
-      <w:r>
-        <w:t xml:space="preserve"> DLAs, </w:t>
-      </w:r>
-      <w:proofErr w:type="spellStart"/>
-      <w:r>
-        <w:t>lignes</w:t>
-      </w:r>
-      <w:proofErr w:type="spellEnd"/>
-      <w:r>
-        <w:t xml:space="preserve"> de </w:t>
-      </w:r>
-      <w:proofErr w:type="spellStart"/>
-      <w:r>
-        <w:t>ciel</w:t>
       </w:r>
       <w:bookmarkStart w:id="0" w:name="_GoBack"/>
       <w:bookmarkEnd w:id="0"/>
+    </w:p>
+    <w:p>
+      <w:r>
+        <w:t xml:space="preserve">    </w:t>
+      </w:r>
+    </w:p>
+    <w:p>
+      <w:r>
+        <w:t xml:space="preserve">    </w:t>
+      </w:r>
+      <w:r>
+        <w:t>2</w:t>
+      </w:r>
+      <w:r>
+        <w:t>) Catalogues</w:t>
+      </w:r>
+    </w:p>
+    <w:p>
+      <w:r>
+        <w:t xml:space="preserve">     identifications des </w:t>
+      </w:r>
+      <w:proofErr w:type="spellStart"/>
+      <w:r>
+        <w:t>spectres</w:t>
+      </w:r>
+      <w:proofErr w:type="spellEnd"/>
+      <w:r>
+        <w:t xml:space="preserve"> + estimation du redshift</w:t>
+      </w:r>
+    </w:p>
+    <w:p>
+      <w:r>
+        <w:t xml:space="preserve">--&gt; VI + </w:t>
+      </w:r>
+      <w:proofErr w:type="spellStart"/>
+      <w:r>
+        <w:t>redrock</w:t>
+      </w:r>
+      <w:proofErr w:type="spellEnd"/>
+      <w:r>
+        <w:t xml:space="preserve"> (</w:t>
+      </w:r>
+      <w:proofErr w:type="spellStart"/>
+      <w:r>
+        <w:t>détails</w:t>
+      </w:r>
+      <w:proofErr w:type="spellEnd"/>
+      <w:r>
+        <w:t xml:space="preserve"> dans le papier DR16) </w:t>
+      </w:r>
+    </w:p>
+    <w:p>
+      <w:r>
+        <w:t>rejection des BALs</w:t>
+      </w:r>
+    </w:p>
+    <w:p>
+      <w:proofErr w:type="spellStart"/>
+      <w:r>
+        <w:t>présenter</w:t>
+      </w:r>
+      <w:proofErr w:type="spellEnd"/>
+      <w:r>
+        <w:t xml:space="preserve"> le catalogue DR16</w:t>
+      </w:r>
+      <w:proofErr w:type="gramStart"/>
+      <w:r>
+        <w:t>Q :</w:t>
+      </w:r>
+      <w:proofErr w:type="gramEnd"/>
+      <w:r>
+        <w:t xml:space="preserve"> </w:t>
+      </w:r>
+      <w:proofErr w:type="spellStart"/>
+      <w:r>
+        <w:t>nombre</w:t>
+      </w:r>
+      <w:proofErr w:type="spellEnd"/>
+      <w:r>
+        <w:t xml:space="preserve"> de QSO, distribution </w:t>
+      </w:r>
+      <w:proofErr w:type="spellStart"/>
+      <w:r>
+        <w:t>en</w:t>
+      </w:r>
+      <w:proofErr w:type="spellEnd"/>
+      <w:r>
+        <w:t xml:space="preserve"> z, </w:t>
+      </w:r>
+      <w:proofErr w:type="spellStart"/>
+      <w:r>
+        <w:t>peut-être</w:t>
+      </w:r>
+      <w:proofErr w:type="spellEnd"/>
+      <w:r>
+        <w:t xml:space="preserve"> </w:t>
+      </w:r>
+      <w:proofErr w:type="spellStart"/>
+      <w:r>
+        <w:t>aussi</w:t>
+      </w:r>
+      <w:proofErr w:type="spellEnd"/>
+      <w:r>
+        <w:t xml:space="preserve"> le footprint ?</w:t>
+      </w:r>
+    </w:p>
+    <w:p/>
+    <w:p>
+      <w:r>
+        <w:t xml:space="preserve">3) Champ </w:t>
+      </w:r>
+      <w:proofErr w:type="spellStart"/>
+      <w:r>
+        <w:t>d'absorption</w:t>
+      </w:r>
+      <w:proofErr w:type="spellEnd"/>
+    </w:p>
+    <w:p>
+      <w:r>
+        <w:t xml:space="preserve">        </w:t>
+      </w:r>
+      <w:proofErr w:type="spellStart"/>
+      <w:r>
+        <w:t>définition</w:t>
+      </w:r>
+      <w:proofErr w:type="spellEnd"/>
+      <w:r>
+        <w:t xml:space="preserve"> de la </w:t>
+      </w:r>
+      <w:proofErr w:type="spellStart"/>
+      <w:r>
+        <w:t>forêt</w:t>
+      </w:r>
+      <w:proofErr w:type="spellEnd"/>
+      <w:r>
+        <w:t xml:space="preserve"> Lyα (cuts)</w:t>
+      </w:r>
+      <w:r>
+        <w:t xml:space="preserve"> (</w:t>
+      </w:r>
+      <w:proofErr w:type="spellStart"/>
+      <w:r>
+        <w:t>expliqué</w:t>
+      </w:r>
+      <w:proofErr w:type="spellEnd"/>
+      <w:r>
+        <w:t xml:space="preserve"> dans la </w:t>
+      </w:r>
+      <w:proofErr w:type="spellStart"/>
+      <w:r>
+        <w:t>partie</w:t>
+      </w:r>
+      <w:proofErr w:type="spellEnd"/>
+      <w:r>
+        <w:t xml:space="preserve"> 2.3 du papier DR16)</w:t>
+      </w:r>
+    </w:p>
+    <w:p>
+      <w:r>
+        <w:tab/>
+      </w:r>
+      <w:proofErr w:type="gramStart"/>
+      <w:r>
+        <w:t>masques :</w:t>
+      </w:r>
+      <w:proofErr w:type="gramEnd"/>
+      <w:r>
+        <w:t xml:space="preserve"> DLAs, </w:t>
+      </w:r>
+      <w:proofErr w:type="spellStart"/>
+      <w:r>
+        <w:t>lignes</w:t>
+      </w:r>
+      <w:proofErr w:type="spellEnd"/>
+      <w:r>
+        <w:t xml:space="preserve"> de </w:t>
+      </w:r>
+      <w:proofErr w:type="spellStart"/>
+      <w:r>
+        <w:t>ciel</w:t>
+      </w:r>
       <w:proofErr w:type="spellEnd"/>
     </w:p>
     <w:p>
@@ -367,6 +392,364 @@
       </w:r>
     </w:p>
     <w:p/>
+    <w:p>
+      <w:r>
+        <w:t xml:space="preserve">III) Presentation des </w:t>
+      </w:r>
+      <w:proofErr w:type="spellStart"/>
+      <w:r>
+        <w:t>donnees</w:t>
+      </w:r>
+      <w:proofErr w:type="spellEnd"/>
+    </w:p>
+    <w:p>
+      <w:r>
+        <w:t xml:space="preserve">    1) Catalogues</w:t>
+      </w:r>
+    </w:p>
+    <w:p>
+      <w:r>
+        <w:t xml:space="preserve">     identifications des </w:t>
+      </w:r>
+      <w:proofErr w:type="spellStart"/>
+      <w:r>
+        <w:t>spectres</w:t>
+      </w:r>
+      <w:proofErr w:type="spellEnd"/>
+      <w:r>
+        <w:t xml:space="preserve"> + estimation du redshift</w:t>
+      </w:r>
+    </w:p>
+    <w:p>
+      <w:r>
+        <w:t xml:space="preserve">--&gt; VI + </w:t>
+      </w:r>
+      <w:proofErr w:type="spellStart"/>
+      <w:r>
+        <w:t>redrock</w:t>
+      </w:r>
+      <w:proofErr w:type="spellEnd"/>
+      <w:r>
+        <w:t xml:space="preserve"> (</w:t>
+      </w:r>
+      <w:proofErr w:type="spellStart"/>
+      <w:r>
+        <w:t>détails</w:t>
+      </w:r>
+      <w:proofErr w:type="spellEnd"/>
+      <w:r>
+        <w:t xml:space="preserve"> dans le papier DR16) </w:t>
+      </w:r>
+    </w:p>
+    <w:p>
+      <w:r>
+        <w:t>rejection des BALs</w:t>
+      </w:r>
+    </w:p>
+    <w:p>
+      <w:proofErr w:type="spellStart"/>
+      <w:r>
+        <w:t>présenter</w:t>
+      </w:r>
+      <w:proofErr w:type="spellEnd"/>
+      <w:r>
+        <w:t xml:space="preserve"> le catalogue DR16</w:t>
+      </w:r>
+      <w:proofErr w:type="gramStart"/>
+      <w:r>
+        <w:t>Q :</w:t>
+      </w:r>
+      <w:proofErr w:type="gramEnd"/>
+      <w:r>
+        <w:t xml:space="preserve"> </w:t>
+      </w:r>
+      <w:proofErr w:type="spellStart"/>
+      <w:r>
+        <w:t>nombre</w:t>
+      </w:r>
+      <w:proofErr w:type="spellEnd"/>
+      <w:r>
+        <w:t xml:space="preserve"> de QSO, distribution </w:t>
+      </w:r>
+      <w:proofErr w:type="spellStart"/>
+      <w:r>
+        <w:t>en</w:t>
+      </w:r>
+      <w:proofErr w:type="spellEnd"/>
+      <w:r>
+        <w:t xml:space="preserve"> z, </w:t>
+      </w:r>
+      <w:proofErr w:type="spellStart"/>
+      <w:r>
+        <w:t>peut-être</w:t>
+      </w:r>
+      <w:proofErr w:type="spellEnd"/>
+      <w:r>
+        <w:t xml:space="preserve"> </w:t>
+      </w:r>
+      <w:proofErr w:type="spellStart"/>
+      <w:r>
+        <w:t>aussi</w:t>
+      </w:r>
+      <w:proofErr w:type="spellEnd"/>
+      <w:r>
+        <w:t xml:space="preserve"> le footprint ?</w:t>
+      </w:r>
+    </w:p>
+    <w:p/>
+    <w:p>
+      <w:r>
+        <w:t xml:space="preserve">    2) </w:t>
+      </w:r>
+      <w:proofErr w:type="spellStart"/>
+      <w:r>
+        <w:t>Réduction</w:t>
+      </w:r>
+      <w:proofErr w:type="spellEnd"/>
+      <w:r>
+        <w:t xml:space="preserve"> des </w:t>
+      </w:r>
+      <w:proofErr w:type="spellStart"/>
+      <w:r>
+        <w:t>données</w:t>
+      </w:r>
+      <w:proofErr w:type="spellEnd"/>
+    </w:p>
+    <w:p>
+      <w:r>
+        <w:t xml:space="preserve">       photons –&gt; </w:t>
+      </w:r>
+      <w:proofErr w:type="spellStart"/>
+      <w:r>
+        <w:t>spectres</w:t>
+      </w:r>
+      <w:proofErr w:type="spellEnd"/>
+      <w:r>
+        <w:t xml:space="preserve"> (CCD 2D -&gt; </w:t>
+      </w:r>
+      <w:proofErr w:type="spellStart"/>
+      <w:r>
+        <w:t>spectre</w:t>
+      </w:r>
+      <w:proofErr w:type="spellEnd"/>
+      <w:r>
+        <w:t xml:space="preserve"> 1D) (</w:t>
+      </w:r>
+      <w:proofErr w:type="spellStart"/>
+      <w:r>
+        <w:t>c'est</w:t>
+      </w:r>
+      <w:proofErr w:type="spellEnd"/>
+      <w:r>
+        <w:t xml:space="preserve"> </w:t>
+      </w:r>
+      <w:proofErr w:type="spellStart"/>
+      <w:r>
+        <w:t>expliqué</w:t>
+      </w:r>
+      <w:proofErr w:type="spellEnd"/>
+      <w:r>
+        <w:t xml:space="preserve"> dans la </w:t>
+      </w:r>
+      <w:proofErr w:type="spellStart"/>
+      <w:r>
+        <w:t>thèse</w:t>
+      </w:r>
+      <w:proofErr w:type="spellEnd"/>
+      <w:r>
+        <w:t xml:space="preserve"> </w:t>
+      </w:r>
+      <w:proofErr w:type="spellStart"/>
+      <w:r>
+        <w:t>d'Hélion</w:t>
+      </w:r>
+      <w:proofErr w:type="spellEnd"/>
+      <w:r>
+        <w:t xml:space="preserve">, pas du tout dans </w:t>
+      </w:r>
+      <w:proofErr w:type="spellStart"/>
+      <w:r>
+        <w:t>celle</w:t>
+      </w:r>
+      <w:proofErr w:type="spellEnd"/>
+      <w:r>
+        <w:t xml:space="preserve"> de Victoria, je </w:t>
+      </w:r>
+      <w:proofErr w:type="spellStart"/>
+      <w:r>
+        <w:t>résume</w:t>
+      </w:r>
+      <w:proofErr w:type="spellEnd"/>
+      <w:r>
+        <w:t xml:space="preserve"> </w:t>
+      </w:r>
+      <w:proofErr w:type="spellStart"/>
+      <w:r>
+        <w:t>rapidement</w:t>
+      </w:r>
+      <w:proofErr w:type="spellEnd"/>
+      <w:r>
+        <w:t>)</w:t>
+      </w:r>
+    </w:p>
+    <w:p>
+      <w:r>
+        <w:t xml:space="preserve">       + </w:t>
+      </w:r>
+      <w:proofErr w:type="spellStart"/>
+      <w:proofErr w:type="gramStart"/>
+      <w:r>
+        <w:t>réduction</w:t>
+      </w:r>
+      <w:proofErr w:type="spellEnd"/>
+      <w:r>
+        <w:t xml:space="preserve"> :</w:t>
+      </w:r>
+      <w:proofErr w:type="gramEnd"/>
+      <w:r>
+        <w:t xml:space="preserve"> </w:t>
+      </w:r>
+      <w:proofErr w:type="spellStart"/>
+      <w:r>
+        <w:t>soustraction</w:t>
+      </w:r>
+      <w:proofErr w:type="spellEnd"/>
+      <w:r>
+        <w:t xml:space="preserve"> du fond de </w:t>
+      </w:r>
+      <w:proofErr w:type="spellStart"/>
+      <w:r>
+        <w:t>ciel</w:t>
+      </w:r>
+      <w:proofErr w:type="spellEnd"/>
+      <w:r>
+        <w:t>, calibration du flux, ... (</w:t>
+      </w:r>
+      <w:proofErr w:type="spellStart"/>
+      <w:r>
+        <w:t>voir</w:t>
+      </w:r>
+      <w:proofErr w:type="spellEnd"/>
+      <w:r>
+        <w:t xml:space="preserve"> </w:t>
+      </w:r>
+      <w:proofErr w:type="spellStart"/>
+      <w:r>
+        <w:t>thèse</w:t>
+      </w:r>
+      <w:proofErr w:type="spellEnd"/>
+      <w:r>
+        <w:t xml:space="preserve"> </w:t>
+      </w:r>
+      <w:proofErr w:type="spellStart"/>
+      <w:r>
+        <w:t>d'Hélion</w:t>
+      </w:r>
+      <w:proofErr w:type="spellEnd"/>
+      <w:r>
+        <w:t xml:space="preserve"> et Dawson et al 2016 ; Bolton et al 2012)</w:t>
+      </w:r>
+    </w:p>
+    <w:p>
+      <w:r>
+        <w:t xml:space="preserve">    </w:t>
+      </w:r>
+    </w:p>
+    <w:p>
+      <w:r>
+        <w:t xml:space="preserve">3) Champ </w:t>
+      </w:r>
+      <w:proofErr w:type="spellStart"/>
+      <w:r>
+        <w:t>d'absorption</w:t>
+      </w:r>
+      <w:proofErr w:type="spellEnd"/>
+    </w:p>
+    <w:p>
+      <w:r>
+        <w:t xml:space="preserve">        </w:t>
+      </w:r>
+      <w:proofErr w:type="spellStart"/>
+      <w:r>
+        <w:t>définition</w:t>
+      </w:r>
+      <w:proofErr w:type="spellEnd"/>
+      <w:r>
+        <w:t xml:space="preserve"> de la </w:t>
+      </w:r>
+      <w:proofErr w:type="spellStart"/>
+      <w:r>
+        <w:t>forêt</w:t>
+      </w:r>
+      <w:proofErr w:type="spellEnd"/>
+      <w:r>
+        <w:t xml:space="preserve"> Lyα (cuts) (</w:t>
+      </w:r>
+      <w:proofErr w:type="spellStart"/>
+      <w:r>
+        <w:t>expliqué</w:t>
+      </w:r>
+      <w:proofErr w:type="spellEnd"/>
+      <w:r>
+        <w:t xml:space="preserve"> dans la </w:t>
+      </w:r>
+      <w:proofErr w:type="spellStart"/>
+      <w:r>
+        <w:t>partie</w:t>
+      </w:r>
+      <w:proofErr w:type="spellEnd"/>
+      <w:r>
+        <w:t xml:space="preserve"> 2.3 du papier DR16)</w:t>
+      </w:r>
+    </w:p>
+    <w:p>
+      <w:r>
+        <w:tab/>
+      </w:r>
+      <w:proofErr w:type="gramStart"/>
+      <w:r>
+        <w:t>masques :</w:t>
+      </w:r>
+      <w:proofErr w:type="gramEnd"/>
+      <w:r>
+        <w:t xml:space="preserve"> DLAs, </w:t>
+      </w:r>
+      <w:proofErr w:type="spellStart"/>
+      <w:r>
+        <w:t>lignes</w:t>
+      </w:r>
+      <w:proofErr w:type="spellEnd"/>
+      <w:r>
+        <w:t xml:space="preserve"> de </w:t>
+      </w:r>
+      <w:proofErr w:type="spellStart"/>
+      <w:r>
+        <w:t>ciel</w:t>
+      </w:r>
+      <w:proofErr w:type="spellEnd"/>
+    </w:p>
+    <w:p>
+      <w:r>
+        <w:tab/>
+        <w:t xml:space="preserve">fit du </w:t>
+      </w:r>
+      <w:proofErr w:type="spellStart"/>
+      <w:r>
+        <w:t>continu</w:t>
+      </w:r>
+      <w:proofErr w:type="spellEnd"/>
+      <w:r>
+        <w:t xml:space="preserve"> + </w:t>
+      </w:r>
+      <w:proofErr w:type="spellStart"/>
+      <w:r>
+        <w:t>calcul</w:t>
+      </w:r>
+      <w:proofErr w:type="spellEnd"/>
+      <w:r>
+        <w:t xml:space="preserve"> des deltas</w:t>
+      </w:r>
+    </w:p>
     <w:p/>
     <w:sectPr>
       <w:pgSz w:w="12240" w:h="15840"/>

</xml_diff>

<commit_message>
Add citep and citet ; and mock chapter summary
</commit_message>
<xml_diff>
--- a/notes/donnees_plan.docx
+++ b/notes/donnees_plan.docx
@@ -184,213 +184,291 @@
       <w:r>
         <w:t xml:space="preserve"> et Dawson et al 2016 ; Bolton et al 2012)</w:t>
       </w:r>
+    </w:p>
+    <w:p>
+      <w:pPr>
+        <w:rPr>
+          <w:rFonts w:ascii="Times New Roman" w:eastAsia="Times New Roman" w:hAnsi="Times New Roman" w:cs="Times New Roman"/>
+        </w:rPr>
+      </w:pPr>
+      <w:proofErr w:type="spellStart"/>
+      <w:r>
+        <w:t>Données</w:t>
+      </w:r>
+      <w:proofErr w:type="spellEnd"/>
+      <w:r>
+        <w:t xml:space="preserve"> </w:t>
+      </w:r>
+      <w:r>
+        <w:rPr>
+          <w:rFonts w:ascii="Arial" w:eastAsia="Times New Roman" w:hAnsi="Arial" w:cs="Arial"/>
+          <w:sz w:val="25"/>
+          <w:szCs w:val="25"/>
+        </w:rPr>
+        <w:t>(</w:t>
+      </w:r>
+      <w:proofErr w:type="spellStart"/>
+      <w:r>
+        <w:rPr>
+          <w:rFonts w:ascii="Arial" w:eastAsia="Times New Roman" w:hAnsi="Arial" w:cs="Arial"/>
+          <w:sz w:val="25"/>
+          <w:szCs w:val="25"/>
+        </w:rPr>
+        <w:t>Ahumada</w:t>
+      </w:r>
+      <w:proofErr w:type="spellEnd"/>
+      <w:r>
+        <w:rPr>
+          <w:rFonts w:ascii="Arial" w:eastAsia="Times New Roman" w:hAnsi="Arial" w:cs="Arial"/>
+          <w:sz w:val="25"/>
+          <w:szCs w:val="25"/>
+        </w:rPr>
+        <w:t xml:space="preserve"> et al. 2019)</w:t>
+      </w:r>
+    </w:p>
+    <w:p>
+      <w:pPr>
+        <w:rPr>
+          <w:rFonts w:ascii="Times New Roman" w:eastAsia="Times New Roman" w:hAnsi="Times New Roman" w:cs="Times New Roman"/>
+        </w:rPr>
+      </w:pPr>
+      <w:proofErr w:type="gramStart"/>
+      <w:r>
+        <w:t>QSO :</w:t>
+      </w:r>
+      <w:proofErr w:type="gramEnd"/>
+      <w:r>
+        <w:t xml:space="preserve"> </w:t>
+      </w:r>
+      <w:proofErr w:type="spellStart"/>
+      <w:r>
+        <w:rPr>
+          <w:rFonts w:ascii="Arial" w:eastAsia="Times New Roman" w:hAnsi="Arial" w:cs="Arial"/>
+          <w:sz w:val="25"/>
+          <w:szCs w:val="25"/>
+        </w:rPr>
+        <w:t>Lyke</w:t>
+      </w:r>
+      <w:proofErr w:type="spellEnd"/>
+      <w:r>
+        <w:rPr>
+          <w:rFonts w:ascii="Arial" w:eastAsia="Times New Roman" w:hAnsi="Arial" w:cs="Arial"/>
+          <w:sz w:val="25"/>
+          <w:szCs w:val="25"/>
+        </w:rPr>
+        <w:t xml:space="preserve"> et al., in prep</w:t>
+      </w:r>
+    </w:p>
+    <w:p/>
+    <w:p>
+      <w:r>
+        <w:t xml:space="preserve">    </w:t>
+      </w:r>
+    </w:p>
+    <w:p>
+      <w:r>
+        <w:t xml:space="preserve">    </w:t>
+      </w:r>
+      <w:r>
+        <w:t>2</w:t>
+      </w:r>
+      <w:r>
+        <w:t>) Catalogues</w:t>
+      </w:r>
+    </w:p>
+    <w:p>
+      <w:r>
+        <w:t xml:space="preserve">     identifications des </w:t>
+      </w:r>
+      <w:proofErr w:type="spellStart"/>
+      <w:r>
+        <w:t>spectres</w:t>
+      </w:r>
+      <w:proofErr w:type="spellEnd"/>
+      <w:r>
+        <w:t xml:space="preserve"> + estimation du redshift</w:t>
+      </w:r>
+    </w:p>
+    <w:p>
+      <w:r>
+        <w:t xml:space="preserve">--&gt; VI + </w:t>
+      </w:r>
+      <w:proofErr w:type="spellStart"/>
+      <w:r>
+        <w:t>redrock</w:t>
+      </w:r>
+      <w:proofErr w:type="spellEnd"/>
+      <w:r>
+        <w:t xml:space="preserve"> (</w:t>
+      </w:r>
+      <w:proofErr w:type="spellStart"/>
+      <w:r>
+        <w:t>détails</w:t>
+      </w:r>
+      <w:proofErr w:type="spellEnd"/>
+      <w:r>
+        <w:t xml:space="preserve"> dans le papier DR16) </w:t>
+      </w:r>
+    </w:p>
+    <w:p>
+      <w:r>
+        <w:t>rejection des BALs</w:t>
+      </w:r>
+    </w:p>
+    <w:p>
+      <w:proofErr w:type="spellStart"/>
+      <w:r>
+        <w:t>présenter</w:t>
+      </w:r>
+      <w:proofErr w:type="spellEnd"/>
+      <w:r>
+        <w:t xml:space="preserve"> le catalogue DR16</w:t>
+      </w:r>
+      <w:proofErr w:type="gramStart"/>
+      <w:r>
+        <w:t>Q :</w:t>
+      </w:r>
+      <w:proofErr w:type="gramEnd"/>
+      <w:r>
+        <w:t xml:space="preserve"> </w:t>
+      </w:r>
+      <w:proofErr w:type="spellStart"/>
+      <w:r>
+        <w:t>nombre</w:t>
+      </w:r>
+      <w:proofErr w:type="spellEnd"/>
+      <w:r>
+        <w:t xml:space="preserve"> de QSO, distribution </w:t>
+      </w:r>
+      <w:proofErr w:type="spellStart"/>
+      <w:r>
+        <w:t>en</w:t>
+      </w:r>
+      <w:proofErr w:type="spellEnd"/>
+      <w:r>
+        <w:t xml:space="preserve"> z, </w:t>
+      </w:r>
+      <w:proofErr w:type="spellStart"/>
+      <w:r>
+        <w:t>peut-être</w:t>
+      </w:r>
+      <w:proofErr w:type="spellEnd"/>
+      <w:r>
+        <w:t xml:space="preserve"> </w:t>
+      </w:r>
+      <w:proofErr w:type="spellStart"/>
+      <w:r>
+        <w:t>aussi</w:t>
+      </w:r>
+      <w:proofErr w:type="spellEnd"/>
+      <w:r>
+        <w:t xml:space="preserve"> le footprint ?</w:t>
+      </w:r>
+    </w:p>
+    <w:p/>
+    <w:p>
+      <w:r>
+        <w:t xml:space="preserve">3) Champ </w:t>
+      </w:r>
+      <w:proofErr w:type="spellStart"/>
+      <w:r>
+        <w:t>d'absorption</w:t>
+      </w:r>
+      <w:proofErr w:type="spellEnd"/>
+    </w:p>
+    <w:p>
+      <w:r>
+        <w:t xml:space="preserve">        </w:t>
+      </w:r>
+      <w:proofErr w:type="spellStart"/>
+      <w:r>
+        <w:t>définition</w:t>
+      </w:r>
+      <w:proofErr w:type="spellEnd"/>
+      <w:r>
+        <w:t xml:space="preserve"> de la </w:t>
+      </w:r>
+      <w:proofErr w:type="spellStart"/>
+      <w:r>
+        <w:t>forêt</w:t>
+      </w:r>
+      <w:proofErr w:type="spellEnd"/>
+      <w:r>
+        <w:t xml:space="preserve"> Lyα (cuts)</w:t>
+      </w:r>
+      <w:r>
+        <w:t xml:space="preserve"> (</w:t>
+      </w:r>
+      <w:proofErr w:type="spellStart"/>
+      <w:r>
+        <w:t>expliqué</w:t>
+      </w:r>
+      <w:proofErr w:type="spellEnd"/>
+      <w:r>
+        <w:t xml:space="preserve"> dans la </w:t>
+      </w:r>
+      <w:proofErr w:type="spellStart"/>
+      <w:r>
+        <w:t>partie</w:t>
+      </w:r>
+      <w:proofErr w:type="spellEnd"/>
+      <w:r>
+        <w:t xml:space="preserve"> 2.3 du papier DR16)</w:t>
+      </w:r>
+    </w:p>
+    <w:p>
+      <w:r>
+        <w:tab/>
+      </w:r>
+      <w:proofErr w:type="gramStart"/>
+      <w:r>
+        <w:t>masques :</w:t>
+      </w:r>
+      <w:proofErr w:type="gramEnd"/>
+      <w:r>
+        <w:t xml:space="preserve"> DLAs, </w:t>
+      </w:r>
+      <w:proofErr w:type="spellStart"/>
+      <w:r>
+        <w:t>lignes</w:t>
+      </w:r>
+      <w:proofErr w:type="spellEnd"/>
+      <w:r>
+        <w:t xml:space="preserve"> de </w:t>
+      </w:r>
+      <w:proofErr w:type="spellStart"/>
+      <w:r>
+        <w:t>ciel</w:t>
+      </w:r>
+      <w:proofErr w:type="spellEnd"/>
+    </w:p>
+    <w:p>
+      <w:r>
+        <w:tab/>
+        <w:t xml:space="preserve">fit du </w:t>
+      </w:r>
+      <w:proofErr w:type="spellStart"/>
+      <w:r>
+        <w:t>continu</w:t>
+      </w:r>
+      <w:proofErr w:type="spellEnd"/>
+      <w:r>
+        <w:t xml:space="preserve"> + </w:t>
+      </w:r>
+      <w:proofErr w:type="spellStart"/>
+      <w:r>
+        <w:t>calcul</w:t>
+      </w:r>
+      <w:proofErr w:type="spellEnd"/>
+      <w:r>
+        <w:t xml:space="preserve"> des deltas</w:t>
+      </w:r>
+    </w:p>
+    <w:p>
       <w:bookmarkStart w:id="0" w:name="_GoBack"/>
       <w:bookmarkEnd w:id="0"/>
     </w:p>
-    <w:p>
-      <w:r>
-        <w:t xml:space="preserve">    </w:t>
-      </w:r>
-    </w:p>
-    <w:p>
-      <w:r>
-        <w:t xml:space="preserve">    </w:t>
-      </w:r>
-      <w:r>
-        <w:t>2</w:t>
-      </w:r>
-      <w:r>
-        <w:t>) Catalogues</w:t>
-      </w:r>
-    </w:p>
-    <w:p>
-      <w:r>
-        <w:t xml:space="preserve">     identifications des </w:t>
-      </w:r>
-      <w:proofErr w:type="spellStart"/>
-      <w:r>
-        <w:t>spectres</w:t>
-      </w:r>
-      <w:proofErr w:type="spellEnd"/>
-      <w:r>
-        <w:t xml:space="preserve"> + estimation du redshift</w:t>
-      </w:r>
-    </w:p>
-    <w:p>
-      <w:r>
-        <w:t xml:space="preserve">--&gt; VI + </w:t>
-      </w:r>
-      <w:proofErr w:type="spellStart"/>
-      <w:r>
-        <w:t>redrock</w:t>
-      </w:r>
-      <w:proofErr w:type="spellEnd"/>
-      <w:r>
-        <w:t xml:space="preserve"> (</w:t>
-      </w:r>
-      <w:proofErr w:type="spellStart"/>
-      <w:r>
-        <w:t>détails</w:t>
-      </w:r>
-      <w:proofErr w:type="spellEnd"/>
-      <w:r>
-        <w:t xml:space="preserve"> dans le papier DR16) </w:t>
-      </w:r>
-    </w:p>
-    <w:p>
-      <w:r>
-        <w:t>rejection des BALs</w:t>
-      </w:r>
-    </w:p>
-    <w:p>
-      <w:proofErr w:type="spellStart"/>
-      <w:r>
-        <w:t>présenter</w:t>
-      </w:r>
-      <w:proofErr w:type="spellEnd"/>
-      <w:r>
-        <w:t xml:space="preserve"> le catalogue DR16</w:t>
-      </w:r>
-      <w:proofErr w:type="gramStart"/>
-      <w:r>
-        <w:t>Q :</w:t>
-      </w:r>
-      <w:proofErr w:type="gramEnd"/>
-      <w:r>
-        <w:t xml:space="preserve"> </w:t>
-      </w:r>
-      <w:proofErr w:type="spellStart"/>
-      <w:r>
-        <w:t>nombre</w:t>
-      </w:r>
-      <w:proofErr w:type="spellEnd"/>
-      <w:r>
-        <w:t xml:space="preserve"> de QSO, distribution </w:t>
-      </w:r>
-      <w:proofErr w:type="spellStart"/>
-      <w:r>
-        <w:t>en</w:t>
-      </w:r>
-      <w:proofErr w:type="spellEnd"/>
-      <w:r>
-        <w:t xml:space="preserve"> z, </w:t>
-      </w:r>
-      <w:proofErr w:type="spellStart"/>
-      <w:r>
-        <w:t>peut-être</w:t>
-      </w:r>
-      <w:proofErr w:type="spellEnd"/>
-      <w:r>
-        <w:t xml:space="preserve"> </w:t>
-      </w:r>
-      <w:proofErr w:type="spellStart"/>
-      <w:r>
-        <w:t>aussi</w:t>
-      </w:r>
-      <w:proofErr w:type="spellEnd"/>
-      <w:r>
-        <w:t xml:space="preserve"> le footprint ?</w:t>
-      </w:r>
-    </w:p>
     <w:p/>
-    <w:p>
-      <w:r>
-        <w:t xml:space="preserve">3) Champ </w:t>
-      </w:r>
-      <w:proofErr w:type="spellStart"/>
-      <w:r>
-        <w:t>d'absorption</w:t>
-      </w:r>
-      <w:proofErr w:type="spellEnd"/>
-    </w:p>
-    <w:p>
-      <w:r>
-        <w:t xml:space="preserve">        </w:t>
-      </w:r>
-      <w:proofErr w:type="spellStart"/>
-      <w:r>
-        <w:t>définition</w:t>
-      </w:r>
-      <w:proofErr w:type="spellEnd"/>
-      <w:r>
-        <w:t xml:space="preserve"> de la </w:t>
-      </w:r>
-      <w:proofErr w:type="spellStart"/>
-      <w:r>
-        <w:t>forêt</w:t>
-      </w:r>
-      <w:proofErr w:type="spellEnd"/>
-      <w:r>
-        <w:t xml:space="preserve"> Lyα (cuts)</w:t>
-      </w:r>
-      <w:r>
-        <w:t xml:space="preserve"> (</w:t>
-      </w:r>
-      <w:proofErr w:type="spellStart"/>
-      <w:r>
-        <w:t>expliqué</w:t>
-      </w:r>
-      <w:proofErr w:type="spellEnd"/>
-      <w:r>
-        <w:t xml:space="preserve"> dans la </w:t>
-      </w:r>
-      <w:proofErr w:type="spellStart"/>
-      <w:r>
-        <w:t>partie</w:t>
-      </w:r>
-      <w:proofErr w:type="spellEnd"/>
-      <w:r>
-        <w:t xml:space="preserve"> 2.3 du papier DR16)</w:t>
-      </w:r>
-    </w:p>
-    <w:p>
-      <w:r>
-        <w:tab/>
-      </w:r>
-      <w:proofErr w:type="gramStart"/>
-      <w:r>
-        <w:t>masques :</w:t>
-      </w:r>
-      <w:proofErr w:type="gramEnd"/>
-      <w:r>
-        <w:t xml:space="preserve"> DLAs, </w:t>
-      </w:r>
-      <w:proofErr w:type="spellStart"/>
-      <w:r>
-        <w:t>lignes</w:t>
-      </w:r>
-      <w:proofErr w:type="spellEnd"/>
-      <w:r>
-        <w:t xml:space="preserve"> de </w:t>
-      </w:r>
-      <w:proofErr w:type="spellStart"/>
-      <w:r>
-        <w:t>ciel</w:t>
-      </w:r>
-      <w:proofErr w:type="spellEnd"/>
-    </w:p>
-    <w:p>
-      <w:r>
-        <w:tab/>
-        <w:t xml:space="preserve">fit du </w:t>
-      </w:r>
-      <w:proofErr w:type="spellStart"/>
-      <w:r>
-        <w:t>continu</w:t>
-      </w:r>
-      <w:proofErr w:type="spellEnd"/>
-      <w:r>
-        <w:t xml:space="preserve"> + </w:t>
-      </w:r>
-      <w:proofErr w:type="spellStart"/>
-      <w:r>
-        <w:t>calcul</w:t>
-      </w:r>
-      <w:proofErr w:type="spellEnd"/>
-      <w:r>
-        <w:t xml:space="preserve"> des deltas</w:t>
-      </w:r>
-    </w:p>
     <w:p/>
     <w:p>
       <w:r>

</xml_diff>